<commit_message>
installation de node js et express coté backend
</commit_message>
<xml_diff>
--- a/BackEnd/documentation API.docx
+++ b/BackEnd/documentation API.docx
@@ -310,6 +310,15 @@
     </w:sdt>
     <w:sdt>
       <w:sdtPr>
+        <w:rPr>
+          <w:rFonts w:asciiTheme="minorHAnsi" w:eastAsiaTheme="minorHAnsi" w:hAnsiTheme="minorHAnsi" w:cstheme="minorBidi"/>
+          <w:color w:val="auto"/>
+          <w:kern w:val="2"/>
+          <w:sz w:val="22"/>
+          <w:szCs w:val="22"/>
+          <w:lang w:eastAsia="en-US"/>
+          <w14:ligatures w14:val="standardContextual"/>
+        </w:rPr>
         <w:id w:val="357789300"/>
         <w:docPartObj>
           <w:docPartGallery w:val="Table of Contents"/>
@@ -318,15 +327,8 @@
       </w:sdtPr>
       <w:sdtEndPr>
         <w:rPr>
-          <w:rFonts w:asciiTheme="minorHAnsi" w:eastAsiaTheme="minorHAnsi" w:hAnsiTheme="minorHAnsi" w:cstheme="minorBidi"/>
           <w:b/>
           <w:bCs/>
-          <w:color w:val="auto"/>
-          <w:kern w:val="2"/>
-          <w:sz w:val="22"/>
-          <w:szCs w:val="22"/>
-          <w:lang w:eastAsia="en-US"/>
-          <w14:ligatures w14:val="standardContextual"/>
         </w:rPr>
       </w:sdtEndPr>
       <w:sdtContent>
@@ -1689,8 +1691,13 @@
     </w:p>
     <w:p/>
     <w:p>
-      <w:r>
-        <w:t>L’ API a été développée pour le site web open-</w:t>
+      <w:proofErr w:type="gramStart"/>
+      <w:r>
+        <w:t>L’ API</w:t>
+      </w:r>
+      <w:proofErr w:type="gramEnd"/>
+      <w:r>
+        <w:t xml:space="preserve"> a été développée pour le site web open-</w:t>
       </w:r>
       <w:proofErr w:type="spellStart"/>
       <w:r>
@@ -1701,7 +1708,13 @@
         <w:t xml:space="preserve">. </w:t>
       </w:r>
       <w:r>
-        <w:t xml:space="preserve">Cette API est totalement est une API JSON (appels et réponses). </w:t>
+        <w:t>Cette API est une API JSON (appels et réponses)</w:t>
+      </w:r>
+      <w:r>
+        <w:t xml:space="preserve"> développée avec Node JS</w:t>
+      </w:r>
+      <w:r>
+        <w:t xml:space="preserve">. </w:t>
       </w:r>
       <w:r>
         <w:t xml:space="preserve">Elle permet de gérer </w:t>
@@ -1720,6 +1733,27 @@
       <w:r>
         <w:t>URL de l’API : {url}/api</w:t>
       </w:r>
+    </w:p>
+    <w:p>
+      <w:r>
+        <w:t xml:space="preserve">Site web utilisé pour apprendre à se servir de </w:t>
+      </w:r>
+      <w:proofErr w:type="spellStart"/>
+      <w:r>
+        <w:t>NodeJS</w:t>
+      </w:r>
+      <w:proofErr w:type="spellEnd"/>
+      <w:r>
+        <w:t xml:space="preserve"> : </w:t>
+      </w:r>
+      <w:hyperlink r:id="rId7" w:history="1">
+        <w:r>
+          <w:rPr>
+            <w:rStyle w:val="Lienhypertexte"/>
+          </w:rPr>
+          <w:t>https://blog.postman.com/how-to-create-a-rest-api-with-node-js-and-express/#3</w:t>
+        </w:r>
+      </w:hyperlink>
     </w:p>
     <w:p/>
     <w:p>
@@ -1868,13 +1902,15 @@
         <w:t xml:space="preserve">    </w:t>
       </w:r>
       <w:r>
-        <w:t xml:space="preserve">"email":" </w:t>
-      </w:r>
-      <w:r>
-        <w:t>test@test.fr</w:t>
-      </w:r>
-      <w:r>
-        <w:t xml:space="preserve"> ",</w:t>
+        <w:t>"email</w:t>
+      </w:r>
+      <w:proofErr w:type="gramStart"/>
+      <w:r>
+        <w:t>":</w:t>
+      </w:r>
+      <w:proofErr w:type="gramEnd"/>
+      <w:r>
+        <w:t>" test@test.fr ",</w:t>
       </w:r>
     </w:p>
     <w:p>
@@ -1889,8 +1925,13 @@
         <w:t>password</w:t>
       </w:r>
       <w:proofErr w:type="spellEnd"/>
-      <w:r>
-        <w:t>":"test"</w:t>
+      <w:proofErr w:type="gramStart"/>
+      <w:r>
+        <w:t>":</w:t>
+      </w:r>
+      <w:proofErr w:type="gramEnd"/>
+      <w:r>
+        <w:t>"test"</w:t>
       </w:r>
     </w:p>
     <w:p>
@@ -1947,12 +1988,29 @@
     </w:p>
     <w:p>
       <w:r>
-        <w:t>    "connection":0,</w:t>
-      </w:r>
-    </w:p>
-    <w:p>
-      <w:r>
-        <w:t>    "token":"0sqlf56sf6789...",</w:t>
+        <w:t>    "connection</w:t>
+      </w:r>
+      <w:proofErr w:type="gramStart"/>
+      <w:r>
+        <w:t>":</w:t>
+      </w:r>
+      <w:proofErr w:type="gramEnd"/>
+      <w:r>
+        <w:t>0,</w:t>
+      </w:r>
+    </w:p>
+    <w:p>
+      <w:r>
+        <w:lastRenderedPageBreak/>
+        <w:t>    "token</w:t>
+      </w:r>
+      <w:proofErr w:type="gramStart"/>
+      <w:r>
+        <w:t>":</w:t>
+      </w:r>
+      <w:proofErr w:type="gramEnd"/>
+      <w:r>
+        <w:t>"0sqlf56sf6789...",</w:t>
       </w:r>
     </w:p>
     <w:p>
@@ -1961,7 +2019,15 @@
       </w:r>
       <w:proofErr w:type="spellStart"/>
       <w:r>
-        <w:t>message":"Connexion</w:t>
+        <w:t>message</w:t>
+      </w:r>
+      <w:proofErr w:type="gramStart"/>
+      <w:r>
+        <w:t>":</w:t>
+      </w:r>
+      <w:proofErr w:type="gramEnd"/>
+      <w:r>
+        <w:t>"Connexion</w:t>
       </w:r>
       <w:proofErr w:type="spellEnd"/>
       <w:r>
@@ -1970,7 +2036,6 @@
     </w:p>
     <w:p>
       <w:r>
-        <w:lastRenderedPageBreak/>
         <w:t>}</w:t>
       </w:r>
     </w:p>
@@ -2019,7 +2084,15 @@
     </w:p>
     <w:p>
       <w:r>
-        <w:t>    "connection":0,</w:t>
+        <w:t>    "connection</w:t>
+      </w:r>
+      <w:proofErr w:type="gramStart"/>
+      <w:r>
+        <w:t>":</w:t>
+      </w:r>
+      <w:proofErr w:type="gramEnd"/>
+      <w:r>
+        <w:t>0,</w:t>
       </w:r>
     </w:p>
     <w:p>
@@ -2031,8 +2104,13 @@
         <w:t>error</w:t>
       </w:r>
       <w:proofErr w:type="spellEnd"/>
-      <w:r>
-        <w:t>":"Connexion échouée : identifiant ou mot de passe incorrect"</w:t>
+      <w:proofErr w:type="gramStart"/>
+      <w:r>
+        <w:t>":</w:t>
+      </w:r>
+      <w:proofErr w:type="gramEnd"/>
+      <w:r>
+        <w:t>"Connexion échouée : identifiant ou mot de passe incorrect"</w:t>
       </w:r>
     </w:p>
     <w:p>
@@ -2085,7 +2163,15 @@
     </w:p>
     <w:p>
       <w:r>
-        <w:t>    "connection":0,</w:t>
+        <w:t>    "connection</w:t>
+      </w:r>
+      <w:proofErr w:type="gramStart"/>
+      <w:r>
+        <w:t>":</w:t>
+      </w:r>
+      <w:proofErr w:type="gramEnd"/>
+      <w:r>
+        <w:t>0,</w:t>
       </w:r>
     </w:p>
     <w:p>
@@ -2097,8 +2183,13 @@
         <w:t>error</w:t>
       </w:r>
       <w:proofErr w:type="spellEnd"/>
-      <w:r>
-        <w:t>":"Information(s) manquante(s)"</w:t>
+      <w:proofErr w:type="gramStart"/>
+      <w:r>
+        <w:t>":</w:t>
+      </w:r>
+      <w:proofErr w:type="gramEnd"/>
+      <w:r>
+        <w:t>"Information(s) manquante(s)"</w:t>
       </w:r>
     </w:p>
     <w:p>
@@ -2182,13 +2273,15 @@
         <w:t xml:space="preserve">    </w:t>
       </w:r>
       <w:r>
-        <w:t>"admin-email":"</w:t>
-      </w:r>
-      <w:r>
-        <w:t>test@test.fr</w:t>
-      </w:r>
-      <w:r>
-        <w:t>",</w:t>
+        <w:t>"admin-email</w:t>
+      </w:r>
+      <w:proofErr w:type="gramStart"/>
+      <w:r>
+        <w:t>":</w:t>
+      </w:r>
+      <w:proofErr w:type="gramEnd"/>
+      <w:r>
+        <w:t>"test@test.fr",</w:t>
       </w:r>
     </w:p>
     <w:p>
@@ -2200,17 +2293,19 @@
       </w:r>
       <w:proofErr w:type="spellStart"/>
       <w:r>
-        <w:t>admin</w:t>
-      </w:r>
-      <w:r>
-        <w:t>-pa</w:t>
+        <w:t>admin-pa</w:t>
       </w:r>
       <w:proofErr w:type="spellEnd"/>
       <w:r>
         <w:t>ssword</w:t>
       </w:r>
-      <w:r>
-        <w:t>":"test",</w:t>
+      <w:proofErr w:type="gramStart"/>
+      <w:r>
+        <w:t>":</w:t>
+      </w:r>
+      <w:proofErr w:type="gramEnd"/>
+      <w:r>
+        <w:t>"test",</w:t>
       </w:r>
     </w:p>
     <w:p>
@@ -2218,19 +2313,15 @@
         <w:t xml:space="preserve">    </w:t>
       </w:r>
       <w:r>
-        <w:t>"new-admin</w:t>
-      </w:r>
-      <w:r>
-        <w:t>-</w:t>
-      </w:r>
-      <w:r>
-        <w:t>email":"test</w:t>
-      </w:r>
-      <w:r>
-        <w:t>2</w:t>
-      </w:r>
-      <w:r>
-        <w:t>@test.fr",</w:t>
+        <w:t>"new-admin-email</w:t>
+      </w:r>
+      <w:proofErr w:type="gramStart"/>
+      <w:r>
+        <w:t>":</w:t>
+      </w:r>
+      <w:proofErr w:type="gramEnd"/>
+      <w:r>
+        <w:t>"test2@test.fr",</w:t>
       </w:r>
     </w:p>
     <w:p>
@@ -2238,19 +2329,15 @@
         <w:t xml:space="preserve">    </w:t>
       </w:r>
       <w:r>
-        <w:t>"new-admin</w:t>
-      </w:r>
-      <w:r>
-        <w:t>-password</w:t>
-      </w:r>
-      <w:r>
-        <w:t>":"test</w:t>
-      </w:r>
-      <w:r>
-        <w:t>2</w:t>
-      </w:r>
-      <w:r>
-        <w:t>",</w:t>
+        <w:t>"new-admin-password</w:t>
+      </w:r>
+      <w:proofErr w:type="gramStart"/>
+      <w:r>
+        <w:t>":</w:t>
+      </w:r>
+      <w:proofErr w:type="gramEnd"/>
+      <w:r>
+        <w:t>"test2",</w:t>
       </w:r>
     </w:p>
     <w:p>
@@ -2326,8 +2413,13 @@
           <w:numId w:val="2"/>
         </w:numPr>
       </w:pPr>
-      <w:r>
-        <w:t>all -&gt; pour récupérer toutes les compétitions</w:t>
+      <w:proofErr w:type="gramStart"/>
+      <w:r>
+        <w:t>all</w:t>
+      </w:r>
+      <w:proofErr w:type="gramEnd"/>
+      <w:r>
+        <w:t xml:space="preserve"> -&gt; pour récupérer toutes les compétitions</w:t>
       </w:r>
     </w:p>
     <w:p>
@@ -2339,10 +2431,12 @@
         </w:numPr>
       </w:pPr>
       <w:proofErr w:type="spellStart"/>
+      <w:proofErr w:type="gramStart"/>
       <w:r>
         <w:t>next</w:t>
       </w:r>
       <w:proofErr w:type="spellEnd"/>
+      <w:proofErr w:type="gramEnd"/>
       <w:r>
         <w:t xml:space="preserve"> -&gt; pour récupérer la prochaine compétition</w:t>
       </w:r>
@@ -2355,12 +2449,18 @@
           <w:numId w:val="2"/>
         </w:numPr>
       </w:pPr>
-      <w:r>
-        <w:t>last -&gt; pour récupérer la dernière compétition</w:t>
-      </w:r>
-    </w:p>
-    <w:p>
-      <w:r>
+      <w:proofErr w:type="gramStart"/>
+      <w:r>
+        <w:t>last</w:t>
+      </w:r>
+      <w:proofErr w:type="gramEnd"/>
+      <w:r>
+        <w:t xml:space="preserve"> -&gt; pour récupérer la dernière compétition</w:t>
+      </w:r>
+    </w:p>
+    <w:p>
+      <w:r>
+        <w:lastRenderedPageBreak/>
         <w:t xml:space="preserve">Exemple : </w:t>
       </w:r>
       <w:r>
@@ -2464,13 +2564,26 @@
         <w:t>title</w:t>
       </w:r>
       <w:proofErr w:type="spellEnd"/>
-      <w:r>
-        <w:t>":"Championnat de France",</w:t>
-      </w:r>
-    </w:p>
-    <w:p>
-      <w:r>
-        <w:t>    "date":"1970-01-1",</w:t>
+      <w:proofErr w:type="gramStart"/>
+      <w:r>
+        <w:t>":</w:t>
+      </w:r>
+      <w:proofErr w:type="gramEnd"/>
+      <w:r>
+        <w:t>"Championnat de France",</w:t>
+      </w:r>
+    </w:p>
+    <w:p>
+      <w:r>
+        <w:t>    "date</w:t>
+      </w:r>
+      <w:proofErr w:type="gramStart"/>
+      <w:r>
+        <w:t>":</w:t>
+      </w:r>
+      <w:proofErr w:type="gramEnd"/>
+      <w:r>
+        <w:t>"1970-01-1",</w:t>
       </w:r>
     </w:p>
     <w:p>
@@ -2479,7 +2592,15 @@
       </w:r>
       <w:proofErr w:type="spellStart"/>
       <w:r>
-        <w:t>place":"PARIS</w:t>
+        <w:t>location</w:t>
+      </w:r>
+      <w:proofErr w:type="gramStart"/>
+      <w:r>
+        <w:t>":</w:t>
+      </w:r>
+      <w:proofErr w:type="gramEnd"/>
+      <w:r>
+        <w:t>"PARIS</w:t>
       </w:r>
       <w:proofErr w:type="spellEnd"/>
       <w:r>
@@ -2488,7 +2609,15 @@
     </w:p>
     <w:p>
       <w:r>
-        <w:t>    "result":"1e place"</w:t>
+        <w:t>    "result</w:t>
+      </w:r>
+      <w:proofErr w:type="gramStart"/>
+      <w:r>
+        <w:t>":</w:t>
+      </w:r>
+      <w:proofErr w:type="gramEnd"/>
+      <w:r>
+        <w:t>"1e place"</w:t>
       </w:r>
     </w:p>
     <w:p>
@@ -2577,13 +2706,26 @@
         <w:t>title</w:t>
       </w:r>
       <w:proofErr w:type="spellEnd"/>
-      <w:r>
-        <w:t>":"Championnat de France",</w:t>
-      </w:r>
-    </w:p>
-    <w:p>
-      <w:r>
-        <w:t>    "date":"1970-01-1",</w:t>
+      <w:proofErr w:type="gramStart"/>
+      <w:r>
+        <w:t>":</w:t>
+      </w:r>
+      <w:proofErr w:type="gramEnd"/>
+      <w:r>
+        <w:t>"Championnat de France",</w:t>
+      </w:r>
+    </w:p>
+    <w:p>
+      <w:r>
+        <w:t>    "date</w:t>
+      </w:r>
+      <w:proofErr w:type="gramStart"/>
+      <w:r>
+        <w:t>":</w:t>
+      </w:r>
+      <w:proofErr w:type="gramEnd"/>
+      <w:r>
+        <w:t>"1970-01-1",</w:t>
       </w:r>
     </w:p>
     <w:p>
@@ -2592,7 +2734,15 @@
       </w:r>
       <w:proofErr w:type="spellStart"/>
       <w:r>
-        <w:t>place":"PARIS</w:t>
+        <w:t>place</w:t>
+      </w:r>
+      <w:proofErr w:type="gramStart"/>
+      <w:r>
+        <w:t>":</w:t>
+      </w:r>
+      <w:proofErr w:type="gramEnd"/>
+      <w:r>
+        <w:t>"PARIS</w:t>
       </w:r>
       <w:proofErr w:type="spellEnd"/>
       <w:r>
@@ -2601,7 +2751,15 @@
     </w:p>
     <w:p>
       <w:r>
-        <w:t>    "result":"1e place"</w:t>
+        <w:t>    "result</w:t>
+      </w:r>
+      <w:proofErr w:type="gramStart"/>
+      <w:r>
+        <w:t>":</w:t>
+      </w:r>
+      <w:proofErr w:type="gramEnd"/>
+      <w:r>
+        <w:t>"1e place"</w:t>
       </w:r>
     </w:p>
     <w:p>
@@ -2683,6 +2841,7 @@
         <w:rPr>
           <w:u w:val="single"/>
         </w:rPr>
+        <w:lastRenderedPageBreak/>
         <w:t>Réponses :</w:t>
       </w:r>
     </w:p>
@@ -2775,10 +2934,7 @@
         <w:t xml:space="preserve"> </w:t>
       </w:r>
       <w:r>
-        <w:t>/api/image/</w:t>
-      </w:r>
-      <w:r>
-        <w:t>all</w:t>
+        <w:t>/api/image/all</w:t>
       </w:r>
     </w:p>
     <w:p>
@@ -2841,7 +2997,15 @@
     </w:p>
     <w:p>
       <w:r>
-        <w:t>    "image":"...",</w:t>
+        <w:t>    "image</w:t>
+      </w:r>
+      <w:proofErr w:type="gramStart"/>
+      <w:r>
+        <w:t>":"..."</w:t>
+      </w:r>
+      <w:proofErr w:type="gramEnd"/>
+      <w:r>
+        <w:t>,</w:t>
       </w:r>
     </w:p>
     <w:p>
@@ -2976,12 +3140,18 @@
         <w:t>text</w:t>
       </w:r>
       <w:proofErr w:type="spellEnd"/>
-      <w:r>
-        <w:t>":"&lt;p&gt;Example&lt;/p&gt;",</w:t>
-      </w:r>
-    </w:p>
-    <w:p>
-      <w:r>
+      <w:proofErr w:type="gramStart"/>
+      <w:r>
+        <w:t>":</w:t>
+      </w:r>
+      <w:proofErr w:type="gramEnd"/>
+      <w:r>
+        <w:t>"&lt;p&gt;Example&lt;/p&gt;",</w:t>
+      </w:r>
+    </w:p>
+    <w:p>
+      <w:r>
+        <w:lastRenderedPageBreak/>
         <w:t>}</w:t>
       </w:r>
     </w:p>
@@ -4236,6 +4406,7 @@
   <w:style w:type="character" w:default="1" w:styleId="Policepardfaut">
     <w:name w:val="Default Paragraph Font"/>
     <w:uiPriority w:val="1"/>
+    <w:semiHidden/>
     <w:unhideWhenUsed/>
   </w:style>
   <w:style w:type="table" w:default="1" w:styleId="TableauNormal">
@@ -4527,9 +4698,12 @@
   </w:compat>
   <w:rsids>
     <w:rsidRoot w:val="00BD48CC"/>
+    <w:rsid w:val="001F2BBE"/>
+    <w:rsid w:val="002A7345"/>
     <w:rsid w:val="00667B9E"/>
     <w:rsid w:val="0067374A"/>
     <w:rsid w:val="00BD48CC"/>
+    <w:rsid w:val="00C95B14"/>
   </w:rsids>
   <m:mathPr>
     <m:mathFont m:val="Cambria Math"/>
@@ -4980,24 +5154,12 @@
     <w:semiHidden/>
     <w:unhideWhenUsed/>
   </w:style>
-  <w:style w:type="paragraph" w:customStyle="1" w:styleId="BC188708DF764BA599BDB0C51B826205">
-    <w:name w:val="BC188708DF764BA599BDB0C51B826205"/>
-    <w:rsid w:val="00BD48CC"/>
-  </w:style>
   <w:style w:type="paragraph" w:customStyle="1" w:styleId="63042A13E84C4E01BB98F48708C9C7A8">
     <w:name w:val="63042A13E84C4E01BB98F48708C9C7A8"/>
     <w:rsid w:val="00BD48CC"/>
   </w:style>
-  <w:style w:type="paragraph" w:customStyle="1" w:styleId="34B2A30E976B42CEA4989FBE000208ED">
-    <w:name w:val="34B2A30E976B42CEA4989FBE000208ED"/>
-    <w:rsid w:val="00BD48CC"/>
-  </w:style>
   <w:style w:type="paragraph" w:customStyle="1" w:styleId="E9FB187F075748BD94059D7748DDBA51">
     <w:name w:val="E9FB187F075748BD94059D7748DDBA51"/>
-    <w:rsid w:val="00BD48CC"/>
-  </w:style>
-  <w:style w:type="paragraph" w:customStyle="1" w:styleId="624AAD60D87E450B91B111654408E936">
-    <w:name w:val="624AAD60D87E450B91B111654408E936"/>
     <w:rsid w:val="00BD48CC"/>
   </w:style>
 </w:styles>

</xml_diff>